<commit_message>
star schema and physical design documentation
</commit_message>
<xml_diff>
--- a/2_Design_ForeingExchangeRateDWH/Design_ForeingExchangeRateDWH.docx
+++ b/2_Design_ForeingExchangeRateDWH/Design_ForeingExchangeRateDWH.docx
@@ -129,8 +129,13 @@
       </w:r>
     </w:p>
     <w:p>
-      <w:r>
-        <w:t>In order to understand the schema, we must have a clear understanding of what is exactly a fact, a measure and a dimension:</w:t>
+      <w:proofErr w:type="gramStart"/>
+      <w:r>
+        <w:t>In order to</w:t>
+      </w:r>
+      <w:proofErr w:type="gramEnd"/>
+      <w:r>
+        <w:t xml:space="preserve"> understand the schema, we must have a clear understanding of what is exactly a fact, a measure and a dimension:</w:t>
       </w:r>
     </w:p>
     <w:p>
@@ -470,9 +475,93 @@
         <w:t>According to the conceptual model, it’s better in this phase to translate the DFM to a star schema since there aren’t lot of sub dimensions.</w:t>
       </w:r>
     </w:p>
-    <w:p/>
     <w:p>
       <w:pPr>
+        <w:keepNext/>
+      </w:pPr>
+      <w:r>
+        <w:rPr>
+          <w:noProof/>
+        </w:rPr>
+        <w:drawing>
+          <wp:inline distT="0" distB="0" distL="0" distR="0" wp14:anchorId="3F436DB2" wp14:editId="5D8A6417">
+            <wp:extent cx="5731510" cy="2172970"/>
+            <wp:effectExtent l="0" t="0" r="2540" b="0"/>
+            <wp:docPr id="1320982475" name="Picture 2" descr="A diagram of a flow chart&#10;&#10;Description automatically generated with medium confidence"/>
+            <wp:cNvGraphicFramePr>
+              <a:graphicFrameLocks xmlns:a="http://schemas.openxmlformats.org/drawingml/2006/main" noChangeAspect="1"/>
+            </wp:cNvGraphicFramePr>
+            <a:graphic xmlns:a="http://schemas.openxmlformats.org/drawingml/2006/main">
+              <a:graphicData uri="http://schemas.openxmlformats.org/drawingml/2006/picture">
+                <pic:pic xmlns:pic="http://schemas.openxmlformats.org/drawingml/2006/picture">
+                  <pic:nvPicPr>
+                    <pic:cNvPr id="1320982475" name="Picture 2" descr="A diagram of a flow chart&#10;&#10;Description automatically generated with medium confidence"/>
+                    <pic:cNvPicPr/>
+                  </pic:nvPicPr>
+                  <pic:blipFill>
+                    <a:blip r:embed="rId6">
+                      <a:extLst>
+                        <a:ext uri="{28A0092B-C50C-407E-A947-70E740481C1C}">
+                          <a14:useLocalDpi xmlns:a14="http://schemas.microsoft.com/office/drawing/2010/main" val="0"/>
+                        </a:ext>
+                      </a:extLst>
+                    </a:blip>
+                    <a:stretch>
+                      <a:fillRect/>
+                    </a:stretch>
+                  </pic:blipFill>
+                  <pic:spPr>
+                    <a:xfrm>
+                      <a:off x="0" y="0"/>
+                      <a:ext cx="5731510" cy="2172970"/>
+                    </a:xfrm>
+                    <a:prstGeom prst="rect">
+                      <a:avLst/>
+                    </a:prstGeom>
+                  </pic:spPr>
+                </pic:pic>
+              </a:graphicData>
+            </a:graphic>
+          </wp:inline>
+        </w:drawing>
+      </w:r>
+    </w:p>
+    <w:p>
+      <w:pPr>
+        <w:pStyle w:val="Caption"/>
+      </w:pPr>
+      <w:r>
+        <w:t xml:space="preserve">Figure </w:t>
+      </w:r>
+      <w:r>
+        <w:fldChar w:fldCharType="begin"/>
+      </w:r>
+      <w:r>
+        <w:instrText xml:space="preserve"> SEQ Figure \* ARABIC </w:instrText>
+      </w:r>
+      <w:r>
+        <w:fldChar w:fldCharType="separate"/>
+      </w:r>
+      <w:r>
+        <w:rPr>
+          <w:noProof/>
+        </w:rPr>
+        <w:t>2</w:t>
+      </w:r>
+      <w:r>
+        <w:fldChar w:fldCharType="end"/>
+      </w:r>
+      <w:r>
+        <w:t xml:space="preserve"> - Star </w:t>
+      </w:r>
+      <w:proofErr w:type="gramStart"/>
+      <w:r>
+        <w:t>schema</w:t>
+      </w:r>
+      <w:proofErr w:type="gramEnd"/>
+    </w:p>
+    <w:p>
+      <w:pPr>
         <w:pStyle w:val="Subtitle"/>
       </w:pPr>
       <w:r>
@@ -482,6 +571,432 @@
         <w:t>Design</w:t>
       </w:r>
     </w:p>
+    <w:p>
+      <w:r>
+        <w:t xml:space="preserve">Physical Datawarehouse design is the most detailed and technical level of the design process. At this stage, we make decisions about how the logical design will be implemented on a specific infrastructure. Considerations include indexing, storage, performance optimization and security measures. For this </w:t>
+      </w:r>
+      <w:r>
+        <w:t>purpose,</w:t>
+      </w:r>
+      <w:r>
+        <w:t xml:space="preserve"> </w:t>
+      </w:r>
+      <w:r>
+        <w:t>we create the following indices:</w:t>
+      </w:r>
+    </w:p>
+    <w:p>
+      <w:pPr>
+        <w:pStyle w:val="ListParagraph"/>
+        <w:numPr>
+          <w:ilvl w:val="0"/>
+          <w:numId w:val="3"/>
+        </w:numPr>
+      </w:pPr>
+      <w:r>
+        <w:t xml:space="preserve">Indices on non-key attributes in the dimension tables </w:t>
+      </w:r>
+      <w:proofErr w:type="gramStart"/>
+      <w:r>
+        <w:t>in order to</w:t>
+      </w:r>
+      <w:proofErr w:type="gramEnd"/>
+      <w:r>
+        <w:t xml:space="preserve"> accelerate the selection operations.</w:t>
+      </w:r>
+    </w:p>
+    <w:p>
+      <w:pPr>
+        <w:pStyle w:val="ListParagraph"/>
+        <w:numPr>
+          <w:ilvl w:val="0"/>
+          <w:numId w:val="3"/>
+        </w:numPr>
+      </w:pPr>
+      <w:r>
+        <w:t xml:space="preserve">Indices on external keys in the fact table </w:t>
+      </w:r>
+      <w:proofErr w:type="gramStart"/>
+      <w:r>
+        <w:t>in order to</w:t>
+      </w:r>
+      <w:proofErr w:type="gramEnd"/>
+      <w:r>
+        <w:t xml:space="preserve"> accelerate the execution of join operations.</w:t>
+      </w:r>
+    </w:p>
+    <w:p>
+      <w:r>
+        <w:t xml:space="preserve">Considering this, the following indices will be </w:t>
+      </w:r>
+      <w:proofErr w:type="gramStart"/>
+      <w:r>
+        <w:t>create</w:t>
+      </w:r>
+      <w:proofErr w:type="gramEnd"/>
+      <w:r>
+        <w:t xml:space="preserve">: </w:t>
+      </w:r>
+    </w:p>
+    <w:tbl>
+      <w:tblPr>
+        <w:tblStyle w:val="GridTable2"/>
+        <w:tblW w:w="0" w:type="auto"/>
+        <w:tblLook w:val="04A0" w:firstRow="1" w:lastRow="0" w:firstColumn="1" w:lastColumn="0" w:noHBand="0" w:noVBand="1"/>
+      </w:tblPr>
+      <w:tblGrid>
+        <w:gridCol w:w="1276"/>
+        <w:gridCol w:w="3544"/>
+        <w:gridCol w:w="4196"/>
+      </w:tblGrid>
+      <w:tr>
+        <w:trPr>
+          <w:cnfStyle w:val="100000000000" w:firstRow="1" w:lastRow="0" w:firstColumn="0" w:lastColumn="0" w:oddVBand="0" w:evenVBand="0" w:oddHBand="0" w:evenHBand="0" w:firstRowFirstColumn="0" w:firstRowLastColumn="0" w:lastRowFirstColumn="0" w:lastRowLastColumn="0"/>
+        </w:trPr>
+        <w:tc>
+          <w:tcPr>
+            <w:cnfStyle w:val="001000000000" w:firstRow="0" w:lastRow="0" w:firstColumn="1" w:lastColumn="0" w:oddVBand="0" w:evenVBand="0" w:oddHBand="0" w:evenHBand="0" w:firstRowFirstColumn="0" w:firstRowLastColumn="0" w:lastRowFirstColumn="0" w:lastRowLastColumn="0"/>
+            <w:tcW w:w="1276" w:type="dxa"/>
+          </w:tcPr>
+          <w:p>
+            <w:r>
+              <w:t>Index</w:t>
+            </w:r>
+          </w:p>
+        </w:tc>
+        <w:tc>
+          <w:tcPr>
+            <w:tcW w:w="3544" w:type="dxa"/>
+          </w:tcPr>
+          <w:p>
+            <w:pPr>
+              <w:cnfStyle w:val="100000000000" w:firstRow="1" w:lastRow="0" w:firstColumn="0" w:lastColumn="0" w:oddVBand="0" w:evenVBand="0" w:oddHBand="0" w:evenHBand="0" w:firstRowFirstColumn="0" w:firstRowLastColumn="0" w:lastRowFirstColumn="0" w:lastRowLastColumn="0"/>
+            </w:pPr>
+            <w:r>
+              <w:t>Table</w:t>
+            </w:r>
+          </w:p>
+        </w:tc>
+        <w:tc>
+          <w:tcPr>
+            <w:tcW w:w="4196" w:type="dxa"/>
+          </w:tcPr>
+          <w:p>
+            <w:pPr>
+              <w:cnfStyle w:val="100000000000" w:firstRow="1" w:lastRow="0" w:firstColumn="0" w:lastColumn="0" w:oddVBand="0" w:evenVBand="0" w:oddHBand="0" w:evenHBand="0" w:firstRowFirstColumn="0" w:firstRowLastColumn="0" w:lastRowFirstColumn="0" w:lastRowLastColumn="0"/>
+            </w:pPr>
+            <w:r>
+              <w:t>Column</w:t>
+            </w:r>
+          </w:p>
+        </w:tc>
+      </w:tr>
+      <w:tr>
+        <w:trPr>
+          <w:cnfStyle w:val="000000100000" w:firstRow="0" w:lastRow="0" w:firstColumn="0" w:lastColumn="0" w:oddVBand="0" w:evenVBand="0" w:oddHBand="1" w:evenHBand="0" w:firstRowFirstColumn="0" w:firstRowLastColumn="0" w:lastRowFirstColumn="0" w:lastRowLastColumn="0"/>
+        </w:trPr>
+        <w:tc>
+          <w:tcPr>
+            <w:cnfStyle w:val="001000000000" w:firstRow="0" w:lastRow="0" w:firstColumn="1" w:lastColumn="0" w:oddVBand="0" w:evenVBand="0" w:oddHBand="0" w:evenHBand="0" w:firstRowFirstColumn="0" w:firstRowLastColumn="0" w:lastRowFirstColumn="0" w:lastRowLastColumn="0"/>
+            <w:tcW w:w="1276" w:type="dxa"/>
+          </w:tcPr>
+          <w:p>
+            <w:r>
+              <w:t>IDX_001</w:t>
+            </w:r>
+          </w:p>
+        </w:tc>
+        <w:tc>
+          <w:tcPr>
+            <w:tcW w:w="3544" w:type="dxa"/>
+          </w:tcPr>
+          <w:p>
+            <w:pPr>
+              <w:cnfStyle w:val="000000100000" w:firstRow="0" w:lastRow="0" w:firstColumn="0" w:lastColumn="0" w:oddVBand="0" w:evenVBand="0" w:oddHBand="1" w:evenHBand="0" w:firstRowFirstColumn="0" w:firstRowLastColumn="0" w:lastRowFirstColumn="0" w:lastRowLastColumn="0"/>
+            </w:pPr>
+            <w:r>
+              <w:t>F_FX_EXCHANGE_RATE</w:t>
+            </w:r>
+          </w:p>
+        </w:tc>
+        <w:tc>
+          <w:tcPr>
+            <w:tcW w:w="4196" w:type="dxa"/>
+          </w:tcPr>
+          <w:p>
+            <w:pPr>
+              <w:cnfStyle w:val="000000100000" w:firstRow="0" w:lastRow="0" w:firstColumn="0" w:lastColumn="0" w:oddVBand="0" w:evenVBand="0" w:oddHBand="1" w:evenHBand="0" w:firstRowFirstColumn="0" w:firstRowLastColumn="0" w:lastRowFirstColumn="0" w:lastRowLastColumn="0"/>
+            </w:pPr>
+            <w:r>
+              <w:t>EventTimeIds</w:t>
+            </w:r>
+          </w:p>
+        </w:tc>
+      </w:tr>
+      <w:tr>
+        <w:tc>
+          <w:tcPr>
+            <w:cnfStyle w:val="001000000000" w:firstRow="0" w:lastRow="0" w:firstColumn="1" w:lastColumn="0" w:oddVBand="0" w:evenVBand="0" w:oddHBand="0" w:evenHBand="0" w:firstRowFirstColumn="0" w:firstRowLastColumn="0" w:lastRowFirstColumn="0" w:lastRowLastColumn="0"/>
+            <w:tcW w:w="1276" w:type="dxa"/>
+          </w:tcPr>
+          <w:p>
+            <w:r>
+              <w:t>IDX_00</w:t>
+            </w:r>
+            <w:r>
+              <w:t>2</w:t>
+            </w:r>
+          </w:p>
+        </w:tc>
+        <w:tc>
+          <w:tcPr>
+            <w:tcW w:w="3544" w:type="dxa"/>
+          </w:tcPr>
+          <w:p>
+            <w:pPr>
+              <w:cnfStyle w:val="000000000000" w:firstRow="0" w:lastRow="0" w:firstColumn="0" w:lastColumn="0" w:oddVBand="0" w:evenVBand="0" w:oddHBand="0" w:evenHBand="0" w:firstRowFirstColumn="0" w:firstRowLastColumn="0" w:lastRowFirstColumn="0" w:lastRowLastColumn="0"/>
+            </w:pPr>
+            <w:r>
+              <w:t>F_FX_EXCHANGE_RATE</w:t>
+            </w:r>
+          </w:p>
+        </w:tc>
+        <w:tc>
+          <w:tcPr>
+            <w:tcW w:w="4196" w:type="dxa"/>
+          </w:tcPr>
+          <w:p>
+            <w:pPr>
+              <w:cnfStyle w:val="000000000000" w:firstRow="0" w:lastRow="0" w:firstColumn="0" w:lastColumn="0" w:oddVBand="0" w:evenVBand="0" w:oddHBand="0" w:evenHBand="0" w:firstRowFirstColumn="0" w:firstRowLastColumn="0" w:lastRowFirstColumn="0" w:lastRowLastColumn="0"/>
+            </w:pPr>
+            <w:r>
+              <w:t>YesterdayNYTimeIds</w:t>
+            </w:r>
+          </w:p>
+        </w:tc>
+      </w:tr>
+      <w:tr>
+        <w:trPr>
+          <w:cnfStyle w:val="000000100000" w:firstRow="0" w:lastRow="0" w:firstColumn="0" w:lastColumn="0" w:oddVBand="0" w:evenVBand="0" w:oddHBand="1" w:evenHBand="0" w:firstRowFirstColumn="0" w:firstRowLastColumn="0" w:lastRowFirstColumn="0" w:lastRowLastColumn="0"/>
+        </w:trPr>
+        <w:tc>
+          <w:tcPr>
+            <w:cnfStyle w:val="001000000000" w:firstRow="0" w:lastRow="0" w:firstColumn="1" w:lastColumn="0" w:oddVBand="0" w:evenVBand="0" w:oddHBand="0" w:evenHBand="0" w:firstRowFirstColumn="0" w:firstRowLastColumn="0" w:lastRowFirstColumn="0" w:lastRowLastColumn="0"/>
+            <w:tcW w:w="1276" w:type="dxa"/>
+          </w:tcPr>
+          <w:p>
+            <w:r>
+              <w:t>IDX_00</w:t>
+            </w:r>
+            <w:r>
+              <w:t>3</w:t>
+            </w:r>
+          </w:p>
+        </w:tc>
+        <w:tc>
+          <w:tcPr>
+            <w:tcW w:w="3544" w:type="dxa"/>
+          </w:tcPr>
+          <w:p>
+            <w:pPr>
+              <w:cnfStyle w:val="000000100000" w:firstRow="0" w:lastRow="0" w:firstColumn="0" w:lastColumn="0" w:oddVBand="0" w:evenVBand="0" w:oddHBand="1" w:evenHBand="0" w:firstRowFirstColumn="0" w:firstRowLastColumn="0" w:lastRowFirstColumn="0" w:lastRowLastColumn="0"/>
+            </w:pPr>
+            <w:r>
+              <w:t>F_FX_EXCHANGE_RATE</w:t>
+            </w:r>
+          </w:p>
+        </w:tc>
+        <w:tc>
+          <w:tcPr>
+            <w:tcW w:w="4196" w:type="dxa"/>
+          </w:tcPr>
+          <w:p>
+            <w:pPr>
+              <w:cnfStyle w:val="000000100000" w:firstRow="0" w:lastRow="0" w:firstColumn="0" w:lastColumn="0" w:oddVBand="0" w:evenVBand="0" w:oddHBand="1" w:evenHBand="0" w:firstRowFirstColumn="0" w:firstRowLastColumn="0" w:lastRowFirstColumn="0" w:lastRowLastColumn="0"/>
+            </w:pPr>
+            <w:r>
+              <w:t>BaseCurrencyIds</w:t>
+            </w:r>
+          </w:p>
+        </w:tc>
+      </w:tr>
+      <w:tr>
+        <w:tc>
+          <w:tcPr>
+            <w:cnfStyle w:val="001000000000" w:firstRow="0" w:lastRow="0" w:firstColumn="1" w:lastColumn="0" w:oddVBand="0" w:evenVBand="0" w:oddHBand="0" w:evenHBand="0" w:firstRowFirstColumn="0" w:firstRowLastColumn="0" w:lastRowFirstColumn="0" w:lastRowLastColumn="0"/>
+            <w:tcW w:w="1276" w:type="dxa"/>
+          </w:tcPr>
+          <w:p>
+            <w:r>
+              <w:t>IDX_00</w:t>
+            </w:r>
+            <w:r>
+              <w:t>4</w:t>
+            </w:r>
+          </w:p>
+        </w:tc>
+        <w:tc>
+          <w:tcPr>
+            <w:tcW w:w="3544" w:type="dxa"/>
+          </w:tcPr>
+          <w:p>
+            <w:pPr>
+              <w:cnfStyle w:val="000000000000" w:firstRow="0" w:lastRow="0" w:firstColumn="0" w:lastColumn="0" w:oddVBand="0" w:evenVBand="0" w:oddHBand="0" w:evenHBand="0" w:firstRowFirstColumn="0" w:firstRowLastColumn="0" w:lastRowFirstColumn="0" w:lastRowLastColumn="0"/>
+            </w:pPr>
+            <w:r>
+              <w:t>F_FX_EXCHANGE_RATE</w:t>
+            </w:r>
+          </w:p>
+        </w:tc>
+        <w:tc>
+          <w:tcPr>
+            <w:tcW w:w="4196" w:type="dxa"/>
+          </w:tcPr>
+          <w:p>
+            <w:pPr>
+              <w:cnfStyle w:val="000000000000" w:firstRow="0" w:lastRow="0" w:firstColumn="0" w:lastColumn="0" w:oddVBand="0" w:evenVBand="0" w:oddHBand="0" w:evenHBand="0" w:firstRowFirstColumn="0" w:firstRowLastColumn="0" w:lastRowFirstColumn="0" w:lastRowLastColumn="0"/>
+            </w:pPr>
+            <w:r>
+              <w:t>QuoteCurrencyIds</w:t>
+            </w:r>
+          </w:p>
+        </w:tc>
+      </w:tr>
+      <w:tr>
+        <w:trPr>
+          <w:cnfStyle w:val="000000100000" w:firstRow="0" w:lastRow="0" w:firstColumn="0" w:lastColumn="0" w:oddVBand="0" w:evenVBand="0" w:oddHBand="1" w:evenHBand="0" w:firstRowFirstColumn="0" w:firstRowLastColumn="0" w:lastRowFirstColumn="0" w:lastRowLastColumn="0"/>
+        </w:trPr>
+        <w:tc>
+          <w:tcPr>
+            <w:cnfStyle w:val="001000000000" w:firstRow="0" w:lastRow="0" w:firstColumn="1" w:lastColumn="0" w:oddVBand="0" w:evenVBand="0" w:oddHBand="0" w:evenHBand="0" w:firstRowFirstColumn="0" w:firstRowLastColumn="0" w:lastRowFirstColumn="0" w:lastRowLastColumn="0"/>
+            <w:tcW w:w="1276" w:type="dxa"/>
+          </w:tcPr>
+          <w:p>
+            <w:r>
+              <w:t>IDX_00</w:t>
+            </w:r>
+            <w:r>
+              <w:t>5</w:t>
+            </w:r>
+          </w:p>
+        </w:tc>
+        <w:tc>
+          <w:tcPr>
+            <w:tcW w:w="3544" w:type="dxa"/>
+          </w:tcPr>
+          <w:p>
+            <w:pPr>
+              <w:cnfStyle w:val="000000100000" w:firstRow="0" w:lastRow="0" w:firstColumn="0" w:lastColumn="0" w:oddVBand="0" w:evenVBand="0" w:oddHBand="1" w:evenHBand="0" w:firstRowFirstColumn="0" w:firstRowLastColumn="0" w:lastRowFirstColumn="0" w:lastRowLastColumn="0"/>
+            </w:pPr>
+            <w:r>
+              <w:t>L_FX_CURRENCY</w:t>
+            </w:r>
+          </w:p>
+        </w:tc>
+        <w:tc>
+          <w:tcPr>
+            <w:tcW w:w="4196" w:type="dxa"/>
+          </w:tcPr>
+          <w:p>
+            <w:pPr>
+              <w:cnfStyle w:val="000000100000" w:firstRow="0" w:lastRow="0" w:firstColumn="0" w:lastColumn="0" w:oddVBand="0" w:evenVBand="0" w:oddHBand="1" w:evenHBand="0" w:firstRowFirstColumn="0" w:firstRowLastColumn="0" w:lastRowFirstColumn="0" w:lastRowLastColumn="0"/>
+            </w:pPr>
+            <w:proofErr w:type="spellStart"/>
+            <w:r>
+              <w:t>CurrencyName</w:t>
+            </w:r>
+            <w:proofErr w:type="spellEnd"/>
+          </w:p>
+        </w:tc>
+      </w:tr>
+      <w:tr>
+        <w:tc>
+          <w:tcPr>
+            <w:cnfStyle w:val="001000000000" w:firstRow="0" w:lastRow="0" w:firstColumn="1" w:lastColumn="0" w:oddVBand="0" w:evenVBand="0" w:oddHBand="0" w:evenHBand="0" w:firstRowFirstColumn="0" w:firstRowLastColumn="0" w:lastRowFirstColumn="0" w:lastRowLastColumn="0"/>
+            <w:tcW w:w="1276" w:type="dxa"/>
+          </w:tcPr>
+          <w:p>
+            <w:r>
+              <w:t>IDX_00</w:t>
+            </w:r>
+            <w:r>
+              <w:t>6</w:t>
+            </w:r>
+          </w:p>
+        </w:tc>
+        <w:tc>
+          <w:tcPr>
+            <w:tcW w:w="3544" w:type="dxa"/>
+          </w:tcPr>
+          <w:p>
+            <w:pPr>
+              <w:cnfStyle w:val="000000000000" w:firstRow="0" w:lastRow="0" w:firstColumn="0" w:lastColumn="0" w:oddVBand="0" w:evenVBand="0" w:oddHBand="0" w:evenHBand="0" w:firstRowFirstColumn="0" w:firstRowLastColumn="0" w:lastRowFirstColumn="0" w:lastRowLastColumn="0"/>
+            </w:pPr>
+            <w:r>
+              <w:t>L_FX_DATETIME</w:t>
+            </w:r>
+          </w:p>
+        </w:tc>
+        <w:tc>
+          <w:tcPr>
+            <w:tcW w:w="4196" w:type="dxa"/>
+          </w:tcPr>
+          <w:p>
+            <w:pPr>
+              <w:cnfStyle w:val="000000000000" w:firstRow="0" w:lastRow="0" w:firstColumn="0" w:lastColumn="0" w:oddVBand="0" w:evenVBand="0" w:oddHBand="0" w:evenHBand="0" w:firstRowFirstColumn="0" w:firstRowLastColumn="0" w:lastRowFirstColumn="0" w:lastRowLastColumn="0"/>
+            </w:pPr>
+            <w:r>
+              <w:t>Datetime</w:t>
+            </w:r>
+          </w:p>
+        </w:tc>
+      </w:tr>
+      <w:tr>
+        <w:trPr>
+          <w:cnfStyle w:val="000000100000" w:firstRow="0" w:lastRow="0" w:firstColumn="0" w:lastColumn="0" w:oddVBand="0" w:evenVBand="0" w:oddHBand="1" w:evenHBand="0" w:firstRowFirstColumn="0" w:firstRowLastColumn="0" w:lastRowFirstColumn="0" w:lastRowLastColumn="0"/>
+        </w:trPr>
+        <w:tc>
+          <w:tcPr>
+            <w:cnfStyle w:val="001000000000" w:firstRow="0" w:lastRow="0" w:firstColumn="1" w:lastColumn="0" w:oddVBand="0" w:evenVBand="0" w:oddHBand="0" w:evenHBand="0" w:firstRowFirstColumn="0" w:firstRowLastColumn="0" w:lastRowFirstColumn="0" w:lastRowLastColumn="0"/>
+            <w:tcW w:w="1276" w:type="dxa"/>
+          </w:tcPr>
+          <w:p>
+            <w:r>
+              <w:t>IDX_00</w:t>
+            </w:r>
+            <w:r>
+              <w:t>7</w:t>
+            </w:r>
+          </w:p>
+        </w:tc>
+        <w:tc>
+          <w:tcPr>
+            <w:tcW w:w="3544" w:type="dxa"/>
+          </w:tcPr>
+          <w:p>
+            <w:pPr>
+              <w:cnfStyle w:val="000000100000" w:firstRow="0" w:lastRow="0" w:firstColumn="0" w:lastColumn="0" w:oddVBand="0" w:evenVBand="0" w:oddHBand="1" w:evenHBand="0" w:firstRowFirstColumn="0" w:firstRowLastColumn="0" w:lastRowFirstColumn="0" w:lastRowLastColumn="0"/>
+            </w:pPr>
+            <w:r>
+              <w:t>L_FX_DATETIME</w:t>
+            </w:r>
+          </w:p>
+        </w:tc>
+        <w:tc>
+          <w:tcPr>
+            <w:tcW w:w="4196" w:type="dxa"/>
+          </w:tcPr>
+          <w:p>
+            <w:pPr>
+              <w:cnfStyle w:val="000000100000" w:firstRow="0" w:lastRow="0" w:firstColumn="0" w:lastColumn="0" w:oddVBand="0" w:evenVBand="0" w:oddHBand="1" w:evenHBand="0" w:firstRowFirstColumn="0" w:firstRowLastColumn="0" w:lastRowFirstColumn="0" w:lastRowLastColumn="0"/>
+            </w:pPr>
+            <w:r>
+              <w:t>Date</w:t>
+            </w:r>
+          </w:p>
+        </w:tc>
+      </w:tr>
+    </w:tbl>
     <w:p/>
     <w:p/>
     <w:sectPr>
@@ -722,11 +1237,127 @@
       </w:rPr>
     </w:lvl>
   </w:abstractNum>
+  <w:abstractNum w:abstractNumId="2" w15:restartNumberingAfterBreak="0">
+    <w:nsid w:val="61526391"/>
+    <w:multiLevelType w:val="hybridMultilevel"/>
+    <w:tmpl w:val="145C7D1E"/>
+    <w:lvl w:ilvl="0" w:tplc="08090001">
+      <w:start w:val="1"/>
+      <w:numFmt w:val="bullet"/>
+      <w:lvlText w:val=""/>
+      <w:lvlJc w:val="left"/>
+      <w:pPr>
+        <w:ind w:left="720" w:hanging="360"/>
+      </w:pPr>
+      <w:rPr>
+        <w:rFonts w:ascii="Symbol" w:hAnsi="Symbol" w:hint="default"/>
+      </w:rPr>
+    </w:lvl>
+    <w:lvl w:ilvl="1" w:tplc="08090003" w:tentative="1">
+      <w:start w:val="1"/>
+      <w:numFmt w:val="bullet"/>
+      <w:lvlText w:val="o"/>
+      <w:lvlJc w:val="left"/>
+      <w:pPr>
+        <w:ind w:left="1440" w:hanging="360"/>
+      </w:pPr>
+      <w:rPr>
+        <w:rFonts w:ascii="Courier New" w:hAnsi="Courier New" w:cs="Courier New" w:hint="default"/>
+      </w:rPr>
+    </w:lvl>
+    <w:lvl w:ilvl="2" w:tplc="08090005" w:tentative="1">
+      <w:start w:val="1"/>
+      <w:numFmt w:val="bullet"/>
+      <w:lvlText w:val=""/>
+      <w:lvlJc w:val="left"/>
+      <w:pPr>
+        <w:ind w:left="2160" w:hanging="360"/>
+      </w:pPr>
+      <w:rPr>
+        <w:rFonts w:ascii="Wingdings" w:hAnsi="Wingdings" w:hint="default"/>
+      </w:rPr>
+    </w:lvl>
+    <w:lvl w:ilvl="3" w:tplc="08090001" w:tentative="1">
+      <w:start w:val="1"/>
+      <w:numFmt w:val="bullet"/>
+      <w:lvlText w:val=""/>
+      <w:lvlJc w:val="left"/>
+      <w:pPr>
+        <w:ind w:left="2880" w:hanging="360"/>
+      </w:pPr>
+      <w:rPr>
+        <w:rFonts w:ascii="Symbol" w:hAnsi="Symbol" w:hint="default"/>
+      </w:rPr>
+    </w:lvl>
+    <w:lvl w:ilvl="4" w:tplc="08090003" w:tentative="1">
+      <w:start w:val="1"/>
+      <w:numFmt w:val="bullet"/>
+      <w:lvlText w:val="o"/>
+      <w:lvlJc w:val="left"/>
+      <w:pPr>
+        <w:ind w:left="3600" w:hanging="360"/>
+      </w:pPr>
+      <w:rPr>
+        <w:rFonts w:ascii="Courier New" w:hAnsi="Courier New" w:cs="Courier New" w:hint="default"/>
+      </w:rPr>
+    </w:lvl>
+    <w:lvl w:ilvl="5" w:tplc="08090005" w:tentative="1">
+      <w:start w:val="1"/>
+      <w:numFmt w:val="bullet"/>
+      <w:lvlText w:val=""/>
+      <w:lvlJc w:val="left"/>
+      <w:pPr>
+        <w:ind w:left="4320" w:hanging="360"/>
+      </w:pPr>
+      <w:rPr>
+        <w:rFonts w:ascii="Wingdings" w:hAnsi="Wingdings" w:hint="default"/>
+      </w:rPr>
+    </w:lvl>
+    <w:lvl w:ilvl="6" w:tplc="08090001" w:tentative="1">
+      <w:start w:val="1"/>
+      <w:numFmt w:val="bullet"/>
+      <w:lvlText w:val=""/>
+      <w:lvlJc w:val="left"/>
+      <w:pPr>
+        <w:ind w:left="5040" w:hanging="360"/>
+      </w:pPr>
+      <w:rPr>
+        <w:rFonts w:ascii="Symbol" w:hAnsi="Symbol" w:hint="default"/>
+      </w:rPr>
+    </w:lvl>
+    <w:lvl w:ilvl="7" w:tplc="08090003" w:tentative="1">
+      <w:start w:val="1"/>
+      <w:numFmt w:val="bullet"/>
+      <w:lvlText w:val="o"/>
+      <w:lvlJc w:val="left"/>
+      <w:pPr>
+        <w:ind w:left="5760" w:hanging="360"/>
+      </w:pPr>
+      <w:rPr>
+        <w:rFonts w:ascii="Courier New" w:hAnsi="Courier New" w:cs="Courier New" w:hint="default"/>
+      </w:rPr>
+    </w:lvl>
+    <w:lvl w:ilvl="8" w:tplc="08090005" w:tentative="1">
+      <w:start w:val="1"/>
+      <w:numFmt w:val="bullet"/>
+      <w:lvlText w:val=""/>
+      <w:lvlJc w:val="left"/>
+      <w:pPr>
+        <w:ind w:left="6480" w:hanging="360"/>
+      </w:pPr>
+      <w:rPr>
+        <w:rFonts w:ascii="Wingdings" w:hAnsi="Wingdings" w:hint="default"/>
+      </w:rPr>
+    </w:lvl>
+  </w:abstractNum>
   <w:num w:numId="1" w16cid:durableId="695934208">
     <w:abstractNumId w:val="1"/>
   </w:num>
   <w:num w:numId="2" w16cid:durableId="2039819316">
     <w:abstractNumId w:val="0"/>
+  </w:num>
+  <w:num w:numId="3" w16cid:durableId="872503954">
+    <w:abstractNumId w:val="2"/>
   </w:num>
 </w:numbering>
 </file>
@@ -1334,7 +1965,6 @@
   <w:style w:type="character" w:default="1" w:styleId="DefaultParagraphFont">
     <w:name w:val="Default Paragraph Font"/>
     <w:uiPriority w:val="1"/>
-    <w:semiHidden/>
     <w:unhideWhenUsed/>
   </w:style>
   <w:style w:type="table" w:default="1" w:styleId="TableNormal">
@@ -1666,6 +2296,100 @@
       <w:sz w:val="18"/>
       <w:szCs w:val="18"/>
     </w:rPr>
+  </w:style>
+  <w:style w:type="table" w:styleId="TableGrid">
+    <w:name w:val="Table Grid"/>
+    <w:basedOn w:val="TableNormal"/>
+    <w:uiPriority w:val="39"/>
+    <w:rsid w:val="005809CB"/>
+    <w:pPr>
+      <w:spacing w:after="0" w:line="240" w:lineRule="auto"/>
+    </w:pPr>
+    <w:tblPr>
+      <w:tblBorders>
+        <w:top w:val="single" w:sz="4" w:space="0" w:color="auto"/>
+        <w:left w:val="single" w:sz="4" w:space="0" w:color="auto"/>
+        <w:bottom w:val="single" w:sz="4" w:space="0" w:color="auto"/>
+        <w:right w:val="single" w:sz="4" w:space="0" w:color="auto"/>
+        <w:insideH w:val="single" w:sz="4" w:space="0" w:color="auto"/>
+        <w:insideV w:val="single" w:sz="4" w:space="0" w:color="auto"/>
+      </w:tblBorders>
+    </w:tblPr>
+  </w:style>
+  <w:style w:type="table" w:styleId="GridTable2">
+    <w:name w:val="Grid Table 2"/>
+    <w:basedOn w:val="TableNormal"/>
+    <w:uiPriority w:val="47"/>
+    <w:rsid w:val="005809CB"/>
+    <w:pPr>
+      <w:spacing w:after="0" w:line="240" w:lineRule="auto"/>
+    </w:pPr>
+    <w:tblPr>
+      <w:tblStyleRowBandSize w:val="1"/>
+      <w:tblStyleColBandSize w:val="1"/>
+      <w:tblBorders>
+        <w:top w:val="single" w:sz="2" w:space="0" w:color="666666" w:themeColor="text1" w:themeTint="99"/>
+        <w:bottom w:val="single" w:sz="2" w:space="0" w:color="666666" w:themeColor="text1" w:themeTint="99"/>
+        <w:insideH w:val="single" w:sz="2" w:space="0" w:color="666666" w:themeColor="text1" w:themeTint="99"/>
+        <w:insideV w:val="single" w:sz="2" w:space="0" w:color="666666" w:themeColor="text1" w:themeTint="99"/>
+      </w:tblBorders>
+    </w:tblPr>
+    <w:tblStylePr w:type="firstRow">
+      <w:rPr>
+        <w:b/>
+        <w:bCs/>
+      </w:rPr>
+      <w:tblPr/>
+      <w:tcPr>
+        <w:tcBorders>
+          <w:top w:val="nil"/>
+          <w:bottom w:val="single" w:sz="12" w:space="0" w:color="666666" w:themeColor="text1" w:themeTint="99"/>
+          <w:insideH w:val="nil"/>
+          <w:insideV w:val="nil"/>
+        </w:tcBorders>
+        <w:shd w:val="clear" w:color="auto" w:fill="FFFFFF" w:themeFill="background1"/>
+      </w:tcPr>
+    </w:tblStylePr>
+    <w:tblStylePr w:type="lastRow">
+      <w:rPr>
+        <w:b/>
+        <w:bCs/>
+      </w:rPr>
+      <w:tblPr/>
+      <w:tcPr>
+        <w:tcBorders>
+          <w:top w:val="double" w:sz="2" w:space="0" w:color="666666" w:themeColor="text1" w:themeTint="99"/>
+          <w:bottom w:val="nil"/>
+          <w:insideH w:val="nil"/>
+          <w:insideV w:val="nil"/>
+        </w:tcBorders>
+        <w:shd w:val="clear" w:color="auto" w:fill="FFFFFF" w:themeFill="background1"/>
+      </w:tcPr>
+    </w:tblStylePr>
+    <w:tblStylePr w:type="firstCol">
+      <w:rPr>
+        <w:b/>
+        <w:bCs/>
+      </w:rPr>
+    </w:tblStylePr>
+    <w:tblStylePr w:type="lastCol">
+      <w:rPr>
+        <w:b/>
+        <w:bCs/>
+      </w:rPr>
+    </w:tblStylePr>
+    <w:tblStylePr w:type="band1Vert">
+      <w:tblPr/>
+      <w:tcPr>
+        <w:shd w:val="clear" w:color="auto" w:fill="CCCCCC" w:themeFill="text1" w:themeFillTint="33"/>
+      </w:tcPr>
+    </w:tblStylePr>
+    <w:tblStylePr w:type="band1Horz">
+      <w:tblPr/>
+      <w:tcPr>
+        <w:shd w:val="clear" w:color="auto" w:fill="CCCCCC" w:themeFill="text1" w:themeFillTint="33"/>
+      </w:tcPr>
+    </w:tblStylePr>
   </w:style>
 </w:styles>
 </file>

</xml_diff>

<commit_message>
DWH structure into documentation
</commit_message>
<xml_diff>
--- a/2_Design_ForeingExchangeRateDWH/Design_ForeingExchangeRateDWH.docx
+++ b/2_Design_ForeingExchangeRateDWH/Design_ForeingExchangeRateDWH.docx
@@ -5,14 +5,8 @@
     <w:p>
       <w:pPr>
         <w:pStyle w:val="Heading1"/>
-        <w:rPr>
-          <w:lang w:val="it-IT"/>
-        </w:rPr>
-      </w:pPr>
-      <w:r>
-        <w:rPr>
-          <w:lang w:val="it-IT"/>
-        </w:rPr>
+      </w:pPr>
+      <w:r>
         <w:t>Design of the Datawarehouse</w:t>
       </w:r>
     </w:p>
@@ -110,13 +104,7 @@
         <w:t xml:space="preserve">” which represents a graphical formalism </w:t>
       </w:r>
       <w:r>
-        <w:t xml:space="preserve">specifically devised to support the conceptual </w:t>
-      </w:r>
-      <w:r>
-        <w:t>modelling</w:t>
-      </w:r>
-      <w:r>
-        <w:t xml:space="preserve"> phase in a data warehouse project</w:t>
+        <w:t>specifically devised to support the conceptual modelling phase in a data warehouse project</w:t>
       </w:r>
       <w:r>
         <w:t>. DFM is extremely intuitive because it can be used by analysts, technical users, non-technical users and customers.</w:t>
@@ -565,10 +553,7 @@
         <w:pStyle w:val="Subtitle"/>
       </w:pPr>
       <w:r>
-        <w:t xml:space="preserve">Physical </w:t>
-      </w:r>
-      <w:r>
-        <w:t>Design</w:t>
+        <w:t>Physical Design</w:t>
       </w:r>
     </w:p>
     <w:p>
@@ -741,10 +726,7 @@
           </w:tcPr>
           <w:p>
             <w:r>
-              <w:t>IDX_00</w:t>
-            </w:r>
-            <w:r>
-              <w:t>2</w:t>
+              <w:t>IDX_002</w:t>
             </w:r>
           </w:p>
         </w:tc>
@@ -786,10 +768,7 @@
           </w:tcPr>
           <w:p>
             <w:r>
-              <w:t>IDX_00</w:t>
-            </w:r>
-            <w:r>
-              <w:t>3</w:t>
+              <w:t>IDX_003</w:t>
             </w:r>
           </w:p>
         </w:tc>
@@ -828,10 +807,7 @@
           </w:tcPr>
           <w:p>
             <w:r>
-              <w:t>IDX_00</w:t>
-            </w:r>
-            <w:r>
-              <w:t>4</w:t>
+              <w:t>IDX_004</w:t>
             </w:r>
           </w:p>
         </w:tc>
@@ -873,10 +849,7 @@
           </w:tcPr>
           <w:p>
             <w:r>
-              <w:t>IDX_00</w:t>
-            </w:r>
-            <w:r>
-              <w:t>5</w:t>
+              <w:t>IDX_005</w:t>
             </w:r>
           </w:p>
         </w:tc>
@@ -917,10 +890,7 @@
           </w:tcPr>
           <w:p>
             <w:r>
-              <w:t>IDX_00</w:t>
-            </w:r>
-            <w:r>
-              <w:t>6</w:t>
+              <w:t>IDX_006</w:t>
             </w:r>
           </w:p>
         </w:tc>
@@ -962,10 +932,7 @@
           </w:tcPr>
           <w:p>
             <w:r>
-              <w:t>IDX_00</w:t>
-            </w:r>
-            <w:r>
-              <w:t>7</w:t>
+              <w:t>IDX_007</w:t>
             </w:r>
           </w:p>
         </w:tc>
@@ -998,7 +965,116 @@
       </w:tr>
     </w:tbl>
     <w:p/>
-    <w:p/>
+    <w:p>
+      <w:pPr>
+        <w:rPr>
+          <w:rFonts w:eastAsiaTheme="majorEastAsia" w:cstheme="majorBidi"/>
+          <w:color w:val="595959" w:themeColor="text1" w:themeTint="A6"/>
+          <w:spacing w:val="15"/>
+          <w:sz w:val="28"/>
+          <w:szCs w:val="28"/>
+        </w:rPr>
+      </w:pPr>
+      <w:r>
+        <w:br w:type="page"/>
+      </w:r>
+    </w:p>
+    <w:p>
+      <w:pPr>
+        <w:pStyle w:val="Subtitle"/>
+      </w:pPr>
+      <w:r>
+        <w:lastRenderedPageBreak/>
+        <w:t>Datawarehouse structure</w:t>
+      </w:r>
+    </w:p>
+    <w:p>
+      <w:pPr>
+        <w:keepNext/>
+      </w:pPr>
+      <w:r>
+        <w:rPr>
+          <w:noProof/>
+        </w:rPr>
+        <w:drawing>
+          <wp:inline distT="0" distB="0" distL="0" distR="0" wp14:anchorId="4F176ABB" wp14:editId="349A5D52">
+            <wp:extent cx="5555182" cy="2487579"/>
+            <wp:effectExtent l="0" t="0" r="7620" b="8255"/>
+            <wp:docPr id="1897486183" name="Picture 1"/>
+            <wp:cNvGraphicFramePr>
+              <a:graphicFrameLocks xmlns:a="http://schemas.openxmlformats.org/drawingml/2006/main" noChangeAspect="1"/>
+            </wp:cNvGraphicFramePr>
+            <a:graphic xmlns:a="http://schemas.openxmlformats.org/drawingml/2006/main">
+              <a:graphicData uri="http://schemas.openxmlformats.org/drawingml/2006/picture">
+                <pic:pic xmlns:pic="http://schemas.openxmlformats.org/drawingml/2006/picture">
+                  <pic:nvPicPr>
+                    <pic:cNvPr id="0" name="Picture 1"/>
+                    <pic:cNvPicPr>
+                      <a:picLocks noChangeAspect="1" noChangeArrowheads="1"/>
+                    </pic:cNvPicPr>
+                  </pic:nvPicPr>
+                  <pic:blipFill>
+                    <a:blip r:embed="rId7">
+                      <a:extLst>
+                        <a:ext uri="{28A0092B-C50C-407E-A947-70E740481C1C}">
+                          <a14:useLocalDpi xmlns:a14="http://schemas.microsoft.com/office/drawing/2010/main" val="0"/>
+                        </a:ext>
+                      </a:extLst>
+                    </a:blip>
+                    <a:srcRect/>
+                    <a:stretch>
+                      <a:fillRect/>
+                    </a:stretch>
+                  </pic:blipFill>
+                  <pic:spPr bwMode="auto">
+                    <a:xfrm>
+                      <a:off x="0" y="0"/>
+                      <a:ext cx="5557733" cy="2488721"/>
+                    </a:xfrm>
+                    <a:prstGeom prst="rect">
+                      <a:avLst/>
+                    </a:prstGeom>
+                    <a:noFill/>
+                    <a:ln>
+                      <a:noFill/>
+                    </a:ln>
+                  </pic:spPr>
+                </pic:pic>
+              </a:graphicData>
+            </a:graphic>
+          </wp:inline>
+        </w:drawing>
+      </w:r>
+    </w:p>
+    <w:p>
+      <w:pPr>
+        <w:pStyle w:val="Caption"/>
+      </w:pPr>
+      <w:r>
+        <w:t xml:space="preserve">Figure </w:t>
+      </w:r>
+      <w:r>
+        <w:fldChar w:fldCharType="begin"/>
+      </w:r>
+      <w:r>
+        <w:instrText xml:space="preserve"> SEQ Figure \* ARABIC </w:instrText>
+      </w:r>
+      <w:r>
+        <w:fldChar w:fldCharType="separate"/>
+      </w:r>
+      <w:r>
+        <w:rPr>
+          <w:noProof/>
+        </w:rPr>
+        <w:t>3</w:t>
+      </w:r>
+      <w:r>
+        <w:fldChar w:fldCharType="end"/>
+      </w:r>
+      <w:r>
+        <w:t xml:space="preserve"> - DWH Structure</w:t>
+      </w:r>
+    </w:p>
     <w:sectPr>
       <w:pgSz w:w="11906" w:h="16838"/>
       <w:pgMar w:top="1440" w:right="1440" w:bottom="1440" w:left="1440" w:header="720" w:footer="720" w:gutter="0"/>
@@ -1965,6 +2041,7 @@
   <w:style w:type="character" w:default="1" w:styleId="DefaultParagraphFont">
     <w:name w:val="Default Paragraph Font"/>
     <w:uiPriority w:val="1"/>
+    <w:semiHidden/>
     <w:unhideWhenUsed/>
   </w:style>
   <w:style w:type="table" w:default="1" w:styleId="TableNormal">

</xml_diff>

<commit_message>
Modified business logic for YestardayNYTimeChange and updated the documenation
</commit_message>
<xml_diff>
--- a/2_Design_ForeingExchangeRateDWH/Design_ForeingExchangeRateDWH.docx
+++ b/2_Design_ForeingExchangeRateDWH/Design_ForeingExchangeRateDWH.docx
@@ -117,8 +117,13 @@
       </w:r>
     </w:p>
     <w:p>
-      <w:r>
-        <w:t>In order to understand the schema, we must have a clear understanding of what is exactly a fact, a measure and a dimension:</w:t>
+      <w:proofErr w:type="gramStart"/>
+      <w:r>
+        <w:t>In order to</w:t>
+      </w:r>
+      <w:proofErr w:type="gramEnd"/>
+      <w:r>
+        <w:t xml:space="preserve"> understand the schema, we must have a clear understanding of what is exactly a fact, a measure and a dimension:</w:t>
       </w:r>
     </w:p>
     <w:p>
@@ -351,14 +356,27 @@
       <w:r>
         <w:t xml:space="preserve">Figure </w:t>
       </w:r>
-      <w:fldSimple w:instr=" SEQ Figure \* ARABIC ">
-        <w:r>
-          <w:rPr>
-            <w:noProof/>
-          </w:rPr>
-          <w:t>1</w:t>
-        </w:r>
-      </w:fldSimple>
+      <w:r>
+        <w:fldChar w:fldCharType="begin"/>
+      </w:r>
+      <w:r>
+        <w:instrText xml:space="preserve"> SEQ Figure \* ARABIC </w:instrText>
+      </w:r>
+      <w:r>
+        <w:fldChar w:fldCharType="separate"/>
+      </w:r>
+      <w:r>
+        <w:rPr>
+          <w:noProof/>
+        </w:rPr>
+        <w:t>1</w:t>
+      </w:r>
+      <w:r>
+        <w:rPr>
+          <w:noProof/>
+        </w:rPr>
+        <w:fldChar w:fldCharType="end"/>
+      </w:r>
       <w:r>
         <w:t xml:space="preserve"> - Dimensional Fact Model, </w:t>
       </w:r>
@@ -425,14 +443,27 @@
       <w:r>
         <w:t xml:space="preserve">Figure </w:t>
       </w:r>
-      <w:fldSimple w:instr=" SEQ Figure \* ARABIC ">
-        <w:r>
-          <w:rPr>
-            <w:noProof/>
-          </w:rPr>
-          <w:t>2</w:t>
-        </w:r>
-      </w:fldSimple>
+      <w:r>
+        <w:fldChar w:fldCharType="begin"/>
+      </w:r>
+      <w:r>
+        <w:instrText xml:space="preserve"> SEQ Figure \* ARABIC </w:instrText>
+      </w:r>
+      <w:r>
+        <w:fldChar w:fldCharType="separate"/>
+      </w:r>
+      <w:r>
+        <w:rPr>
+          <w:noProof/>
+        </w:rPr>
+        <w:t>2</w:t>
+      </w:r>
+      <w:r>
+        <w:rPr>
+          <w:noProof/>
+        </w:rPr>
+        <w:fldChar w:fldCharType="end"/>
+      </w:r>
       <w:r>
         <w:t xml:space="preserve"> - </w:t>
       </w:r>
@@ -623,6 +654,44 @@
       <w:r>
         <w:t>ime back to the past. If there is no correspondence, we consider the less recent row starting from yesterday at 5PM NY Time going to the future.</w:t>
       </w:r>
+      <w:r>
+        <w:t xml:space="preserve"> The formula is:</w:t>
+      </w:r>
+    </w:p>
+    <w:p>
+      <w:pPr>
+        <w:pStyle w:val="Paragrafoelenco"/>
+      </w:pPr>
+    </w:p>
+    <w:p>
+      <w:pPr>
+        <w:pStyle w:val="Paragrafoelenco"/>
+        <w:rPr>
+          <w:i/>
+          <w:iCs/>
+        </w:rPr>
+      </w:pPr>
+      <w:r>
+        <w:rPr>
+          <w:i/>
+          <w:iCs/>
+        </w:rPr>
+        <w:t>YestardayNYTimeChange</w:t>
+      </w:r>
+      <w:r>
+        <w:rPr>
+          <w:i/>
+          <w:iCs/>
+        </w:rPr>
+        <w:t xml:space="preserve"> = </w:t>
+      </w:r>
+      <w:r>
+        <w:rPr>
+          <w:i/>
+          <w:iCs/>
+        </w:rPr>
+        <w:t>YestardayRate / rate - 1</w:t>
+      </w:r>
     </w:p>
     <w:p/>
     <w:p>
@@ -654,6 +723,7 @@
         <w:rPr>
           <w:noProof/>
         </w:rPr>
+        <w:lastRenderedPageBreak/>
         <w:drawing>
           <wp:inline distT="0" distB="0" distL="0" distR="0" wp14:anchorId="3F436DB2" wp14:editId="6EC23D84">
             <wp:extent cx="6429822" cy="3190875"/>
@@ -704,24 +774,41 @@
       <w:r>
         <w:t xml:space="preserve">Figure </w:t>
       </w:r>
-      <w:fldSimple w:instr=" SEQ Figure \* ARABIC ">
-        <w:r>
-          <w:rPr>
-            <w:noProof/>
-          </w:rPr>
-          <w:t>3</w:t>
-        </w:r>
-      </w:fldSimple>
-      <w:r>
-        <w:t xml:space="preserve"> - Star schema</w:t>
-      </w:r>
+      <w:r>
+        <w:fldChar w:fldCharType="begin"/>
+      </w:r>
+      <w:r>
+        <w:instrText xml:space="preserve"> SEQ Figure \* ARABIC </w:instrText>
+      </w:r>
+      <w:r>
+        <w:fldChar w:fldCharType="separate"/>
+      </w:r>
+      <w:r>
+        <w:rPr>
+          <w:noProof/>
+        </w:rPr>
+        <w:t>3</w:t>
+      </w:r>
+      <w:r>
+        <w:rPr>
+          <w:noProof/>
+        </w:rPr>
+        <w:fldChar w:fldCharType="end"/>
+      </w:r>
+      <w:r>
+        <w:t xml:space="preserve"> - Star </w:t>
+      </w:r>
+      <w:proofErr w:type="gramStart"/>
+      <w:r>
+        <w:t>schema</w:t>
+      </w:r>
+      <w:proofErr w:type="gramEnd"/>
     </w:p>
     <w:p>
       <w:pPr>
         <w:pStyle w:val="Sottotitolo"/>
       </w:pPr>
       <w:r>
-        <w:lastRenderedPageBreak/>
         <w:t>Physical Design</w:t>
       </w:r>
     </w:p>
@@ -748,7 +835,15 @@
         </w:numPr>
       </w:pPr>
       <w:r>
-        <w:t>Indices on non-key attributes in the dimension tables in order to accelerate the selection operations.</w:t>
+        <w:t xml:space="preserve">Indices on non-key attributes in the dimension tables </w:t>
+      </w:r>
+      <w:proofErr w:type="gramStart"/>
+      <w:r>
+        <w:t>in order to</w:t>
+      </w:r>
+      <w:proofErr w:type="gramEnd"/>
+      <w:r>
+        <w:t xml:space="preserve"> accelerate the selection operations.</w:t>
       </w:r>
     </w:p>
     <w:p>
@@ -760,12 +855,28 @@
         </w:numPr>
       </w:pPr>
       <w:r>
-        <w:t>Indices on external keys in the fact table in order to accelerate the execution of join operations.</w:t>
-      </w:r>
-    </w:p>
-    <w:p>
-      <w:r>
-        <w:t xml:space="preserve">Considering this, the following indices will be create: </w:t>
+        <w:t xml:space="preserve">Indices on external keys in the fact table </w:t>
+      </w:r>
+      <w:proofErr w:type="gramStart"/>
+      <w:r>
+        <w:t>in order to</w:t>
+      </w:r>
+      <w:proofErr w:type="gramEnd"/>
+      <w:r>
+        <w:t xml:space="preserve"> accelerate the execution of join operations.</w:t>
+      </w:r>
+    </w:p>
+    <w:p>
+      <w:r>
+        <w:t xml:space="preserve">Considering this, the following indices will be </w:t>
+      </w:r>
+      <w:proofErr w:type="gramStart"/>
+      <w:r>
+        <w:t>create</w:t>
+      </w:r>
+      <w:proofErr w:type="gramEnd"/>
+      <w:r>
+        <w:t xml:space="preserve">: </w:t>
       </w:r>
     </w:p>
     <w:tbl>
@@ -863,9 +974,11 @@
             <w:pPr>
               <w:cnfStyle w:val="000000100000" w:firstRow="0" w:lastRow="0" w:firstColumn="0" w:lastColumn="0" w:oddVBand="0" w:evenVBand="0" w:oddHBand="1" w:evenHBand="0" w:firstRowFirstColumn="0" w:firstRowLastColumn="0" w:lastRowFirstColumn="0" w:lastRowLastColumn="0"/>
             </w:pPr>
+            <w:proofErr w:type="spellStart"/>
             <w:r>
               <w:t>EventTimeIds</w:t>
             </w:r>
+            <w:proofErr w:type="spellEnd"/>
           </w:p>
         </w:tc>
       </w:tr>
@@ -971,13 +1084,7 @@
               <w:cnfStyle w:val="000000000000" w:firstRow="0" w:lastRow="0" w:firstColumn="0" w:lastColumn="0" w:oddVBand="0" w:evenVBand="0" w:oddHBand="0" w:evenHBand="0" w:firstRowFirstColumn="0" w:firstRowLastColumn="0" w:lastRowFirstColumn="0" w:lastRowLastColumn="0"/>
             </w:pPr>
             <w:r>
-              <w:t>F_FX_</w:t>
-            </w:r>
-            <w:r>
-              <w:t>CURRENCY</w:t>
-            </w:r>
-            <w:r>
-              <w:t>_RATE</w:t>
+              <w:t>F_FX_CURRENCY_RATE</w:t>
             </w:r>
           </w:p>
         </w:tc>
@@ -1026,13 +1133,7 @@
               </w:rPr>
             </w:pPr>
             <w:r>
-              <w:t>F_FX_</w:t>
-            </w:r>
-            <w:r>
-              <w:t>CURRENCY</w:t>
-            </w:r>
-            <w:r>
-              <w:t>_RATE</w:t>
+              <w:t>F_FX_CURRENCY_RATE</w:t>
             </w:r>
           </w:p>
         </w:tc>
@@ -1464,14 +1565,27 @@
       <w:r>
         <w:t xml:space="preserve">Figure </w:t>
       </w:r>
-      <w:fldSimple w:instr=" SEQ Figure \* ARABIC ">
-        <w:r>
-          <w:rPr>
-            <w:noProof/>
-          </w:rPr>
-          <w:t>4</w:t>
-        </w:r>
-      </w:fldSimple>
+      <w:r>
+        <w:fldChar w:fldCharType="begin"/>
+      </w:r>
+      <w:r>
+        <w:instrText xml:space="preserve"> SEQ Figure \* ARABIC </w:instrText>
+      </w:r>
+      <w:r>
+        <w:fldChar w:fldCharType="separate"/>
+      </w:r>
+      <w:r>
+        <w:rPr>
+          <w:noProof/>
+        </w:rPr>
+        <w:t>4</w:t>
+      </w:r>
+      <w:r>
+        <w:rPr>
+          <w:noProof/>
+        </w:rPr>
+        <w:fldChar w:fldCharType="end"/>
+      </w:r>
       <w:r>
         <w:t xml:space="preserve"> - DWH Structure</w:t>
       </w:r>
@@ -2442,6 +2556,7 @@
   <w:style w:type="character" w:default="1" w:styleId="Carpredefinitoparagrafo">
     <w:name w:val="Default Paragraph Font"/>
     <w:uiPriority w:val="1"/>
+    <w:semiHidden/>
     <w:unhideWhenUsed/>
   </w:style>
   <w:style w:type="table" w:default="1" w:styleId="Tabellanormale">

</xml_diff>